<commit_message>
Añadiendo archivos a proyecto
</commit_message>
<xml_diff>
--- a/Equipo 3/Documentacion/Pseudocodigo.docx
+++ b/Equipo 3/Documentacion/Pseudocodigo.docx
@@ -113,7 +113,6 @@
           <w:rFonts w:ascii="Courier New" w:hAnsi="Courier New" w:cs="Courier New"/>
           <w:sz w:val="20"/>
           <w:szCs w:val="20"/>
-          <w:lang w:val="en-GB"/>
         </w:rPr>
       </w:pPr>
       <w:r>
@@ -161,7 +160,6 @@
           <w:rFonts w:ascii="Courier New" w:hAnsi="Courier New" w:cs="Courier New"/>
           <w:sz w:val="20"/>
           <w:szCs w:val="20"/>
-          <w:lang w:val="en-GB"/>
         </w:rPr>
         <w:t>“MSI”:</w:t>
       </w:r>
@@ -180,7 +178,6 @@
           <w:rFonts w:ascii="Courier New" w:hAnsi="Courier New" w:cs="Courier New"/>
           <w:sz w:val="20"/>
           <w:szCs w:val="20"/>
-          <w:lang w:val="en-GB"/>
         </w:rPr>
         <w:tab/>
       </w:r>
@@ -260,58 +257,34 @@
           <w:szCs w:val="20"/>
         </w:rPr>
         <w:tab/>
-        <w:t>if m.</w:t>
-      </w:r>
-      <w:r>
-        <w:rPr>
-          <w:rFonts w:ascii="Courier New" w:hAnsi="Courier New" w:cs="Courier New"/>
-          <w:sz w:val="20"/>
-          <w:szCs w:val="20"/>
-        </w:rPr>
-        <w:t>info_mensaje.</w:t>
-      </w:r>
-      <w:r>
-        <w:rPr>
-          <w:rFonts w:ascii="Courier New" w:hAnsi="Courier New" w:cs="Courier New"/>
-          <w:sz w:val="20"/>
-          <w:szCs w:val="20"/>
-        </w:rPr>
-        <w:t>tipo_agente == “tienda”:</w:t>
-      </w:r>
-    </w:p>
-    <w:p>
-      <w:pPr>
-        <w:spacing w:before="0" w:after="0"/>
-        <w:rPr>
-          <w:rFonts w:ascii="Courier New" w:hAnsi="Courier New" w:cs="Courier New"/>
-          <w:sz w:val="20"/>
-          <w:szCs w:val="20"/>
-        </w:rPr>
-      </w:pPr>
-      <w:r>
-        <w:rPr>
-          <w:rFonts w:ascii="Courier New" w:hAnsi="Courier New" w:cs="Courier New"/>
-          <w:sz w:val="20"/>
-          <w:szCs w:val="20"/>
-        </w:rPr>
-        <w:tab/>
-      </w:r>
-      <w:r>
-        <w:rPr>
-          <w:rFonts w:ascii="Courier New" w:hAnsi="Courier New" w:cs="Courier New"/>
-          <w:sz w:val="20"/>
-          <w:szCs w:val="20"/>
-        </w:rPr>
-        <w:tab/>
-        <w:t xml:space="preserve">contT++ </w:t>
-      </w:r>
-      <w:r>
-        <w:rPr>
-          <w:rFonts w:ascii="Courier New" w:hAnsi="Courier New" w:cs="Courier New"/>
-          <w:sz w:val="20"/>
-          <w:szCs w:val="20"/>
-        </w:rPr>
-        <w:t>//inicializado a 0</w:t>
+        <w:t>if m.info_mensaje.tipo_agente == “tienda”:</w:t>
+      </w:r>
+    </w:p>
+    <w:p>
+      <w:pPr>
+        <w:spacing w:before="0" w:after="0"/>
+        <w:rPr>
+          <w:rFonts w:ascii="Courier New" w:hAnsi="Courier New" w:cs="Courier New"/>
+          <w:sz w:val="20"/>
+          <w:szCs w:val="20"/>
+        </w:rPr>
+      </w:pPr>
+      <w:r>
+        <w:rPr>
+          <w:rFonts w:ascii="Courier New" w:hAnsi="Courier New" w:cs="Courier New"/>
+          <w:sz w:val="20"/>
+          <w:szCs w:val="20"/>
+        </w:rPr>
+        <w:tab/>
+      </w:r>
+      <w:r>
+        <w:rPr>
+          <w:rFonts w:ascii="Courier New" w:hAnsi="Courier New" w:cs="Courier New"/>
+          <w:sz w:val="20"/>
+          <w:szCs w:val="20"/>
+        </w:rPr>
+        <w:tab/>
+        <w:t>contT++ //inicializado a 0</w:t>
       </w:r>
     </w:p>
     <w:p>
@@ -357,15 +330,7 @@
           <w:szCs w:val="20"/>
         </w:rPr>
         <w:tab/>
-        <w:t xml:space="preserve">contC++ </w:t>
-      </w:r>
-      <w:r>
-        <w:rPr>
-          <w:rFonts w:ascii="Courier New" w:hAnsi="Courier New" w:cs="Courier New"/>
-          <w:sz w:val="20"/>
-          <w:szCs w:val="20"/>
-        </w:rPr>
-        <w:t>//inicializado a 0</w:t>
+        <w:t>contC++ //inicializado a 0</w:t>
       </w:r>
     </w:p>
     <w:p>
@@ -463,33 +428,7 @@
           <w:lang w:val="en-GB"/>
         </w:rPr>
         <w:tab/>
-      </w:r>
-      <w:r>
-        <w:rPr>
-          <w:rFonts w:ascii="Courier New" w:hAnsi="Courier New" w:cs="Courier New"/>
-          <w:sz w:val="20"/>
-          <w:szCs w:val="20"/>
-          <w:lang w:val="en-GB"/>
-        </w:rPr>
-        <w:t>tipo == “M</w:t>
-      </w:r>
-      <w:r>
-        <w:rPr>
-          <w:rFonts w:ascii="Courier New" w:hAnsi="Courier New" w:cs="Courier New"/>
-          <w:sz w:val="20"/>
-          <w:szCs w:val="20"/>
-          <w:lang w:val="en-GB"/>
-        </w:rPr>
-        <w:t>FO</w:t>
-      </w:r>
-      <w:r>
-        <w:rPr>
-          <w:rFonts w:ascii="Courier New" w:hAnsi="Courier New" w:cs="Courier New"/>
-          <w:sz w:val="20"/>
-          <w:szCs w:val="20"/>
-          <w:lang w:val="en-GB"/>
-        </w:rPr>
-        <w:t>”:</w:t>
+        <w:t>tipo == “MFO”:</w:t>
       </w:r>
     </w:p>
     <w:p>
@@ -528,13 +467,15 @@
           <w:rFonts w:ascii="Courier New" w:hAnsi="Courier New" w:cs="Courier New"/>
           <w:sz w:val="20"/>
           <w:szCs w:val="20"/>
-        </w:rPr>
-      </w:pPr>
-      <w:r>
-        <w:rPr>
-          <w:rFonts w:ascii="Courier New" w:hAnsi="Courier New" w:cs="Courier New"/>
-          <w:sz w:val="20"/>
-          <w:szCs w:val="20"/>
+          <w:lang w:val="en-GB"/>
+        </w:rPr>
+      </w:pPr>
+      <w:r>
+        <w:rPr>
+          <w:rFonts w:ascii="Courier New" w:hAnsi="Courier New" w:cs="Courier New"/>
+          <w:sz w:val="20"/>
+          <w:szCs w:val="20"/>
+          <w:lang w:val="en-GB"/>
         </w:rPr>
         <w:t>endif</w:t>
       </w:r>
@@ -556,8 +497,157 @@
           <w:szCs w:val="20"/>
           <w:lang w:val="en-GB"/>
         </w:rPr>
-        <w:t>guardar_BBDD(m)</w:t>
-      </w:r>
+        <w:t>$sentencia = “INSERT …”</w:t>
+      </w:r>
+    </w:p>
+    <w:p>
+      <w:pPr>
+        <w:spacing w:before="0" w:after="0" w:line="285" w:lineRule="atLeast"/>
+        <w:jc w:val="left"/>
+        <w:rPr>
+          <w:rFonts w:ascii="Consolas" w:eastAsia="Times New Roman" w:hAnsi="Consolas" w:cs="Times New Roman"/>
+          <w:color w:val="D4D4D4"/>
+          <w:sz w:val="21"/>
+          <w:szCs w:val="21"/>
+          <w:lang w:val="en-GB" w:eastAsia="en-GB"/>
+        </w:rPr>
+      </w:pPr>
+      <w:r>
+        <w:rPr>
+          <w:rFonts w:ascii="Consolas" w:eastAsia="Times New Roman" w:hAnsi="Consolas" w:cs="Times New Roman"/>
+          <w:color w:val="C586C0"/>
+          <w:sz w:val="21"/>
+          <w:szCs w:val="21"/>
+          <w:lang w:val="en-GB" w:eastAsia="en-GB"/>
+        </w:rPr>
+        <w:t>if</w:t>
+      </w:r>
+      <w:r>
+        <w:rPr>
+          <w:rFonts w:ascii="Consolas" w:eastAsia="Times New Roman" w:hAnsi="Consolas" w:cs="Times New Roman"/>
+          <w:color w:val="D4D4D4"/>
+          <w:sz w:val="21"/>
+          <w:szCs w:val="21"/>
+          <w:lang w:val="en-GB" w:eastAsia="en-GB"/>
+        </w:rPr>
+        <w:t xml:space="preserve"> (!</w:t>
+      </w:r>
+      <w:r>
+        <w:rPr>
+          <w:rFonts w:ascii="Consolas" w:eastAsia="Times New Roman" w:hAnsi="Consolas" w:cs="Times New Roman"/>
+          <w:color w:val="DCDCAA"/>
+          <w:sz w:val="21"/>
+          <w:szCs w:val="21"/>
+          <w:lang w:val="en-GB" w:eastAsia="en-GB"/>
+        </w:rPr>
+        <w:t>my_sql_query</w:t>
+      </w:r>
+      <w:r>
+        <w:rPr>
+          <w:rFonts w:ascii="Consolas" w:eastAsia="Times New Roman" w:hAnsi="Consolas" w:cs="Times New Roman"/>
+          <w:color w:val="D4D4D4"/>
+          <w:sz w:val="21"/>
+          <w:szCs w:val="21"/>
+          <w:lang w:val="en-GB" w:eastAsia="en-GB"/>
+        </w:rPr>
+        <w:t>(</w:t>
+      </w:r>
+      <w:r>
+        <w:rPr>
+          <w:rFonts w:ascii="Consolas" w:eastAsia="Times New Roman" w:hAnsi="Consolas" w:cs="Times New Roman"/>
+          <w:color w:val="9CDCFE"/>
+          <w:sz w:val="21"/>
+          <w:szCs w:val="21"/>
+          <w:lang w:val="en-GB" w:eastAsia="en-GB"/>
+        </w:rPr>
+        <w:t>$sentencia</w:t>
+      </w:r>
+      <w:r>
+        <w:rPr>
+          <w:rFonts w:ascii="Consolas" w:eastAsia="Times New Roman" w:hAnsi="Consolas" w:cs="Times New Roman"/>
+          <w:color w:val="D4D4D4"/>
+          <w:sz w:val="21"/>
+          <w:szCs w:val="21"/>
+          <w:lang w:val="en-GB" w:eastAsia="en-GB"/>
+        </w:rPr>
+        <w:t>)) {</w:t>
+      </w:r>
+    </w:p>
+    <w:p>
+      <w:pPr>
+        <w:spacing w:before="0" w:after="0" w:line="285" w:lineRule="atLeast"/>
+        <w:jc w:val="left"/>
+        <w:rPr>
+          <w:rFonts w:ascii="Consolas" w:eastAsia="Times New Roman" w:hAnsi="Consolas" w:cs="Times New Roman"/>
+          <w:color w:val="D4D4D4"/>
+          <w:sz w:val="21"/>
+          <w:szCs w:val="21"/>
+          <w:lang w:eastAsia="en-GB"/>
+        </w:rPr>
+      </w:pPr>
+      <w:r>
+        <w:rPr>
+          <w:rFonts w:ascii="Consolas" w:eastAsia="Times New Roman" w:hAnsi="Consolas" w:cs="Times New Roman"/>
+          <w:color w:val="D4D4D4"/>
+          <w:sz w:val="21"/>
+          <w:szCs w:val="21"/>
+          <w:lang w:val="en-GB" w:eastAsia="en-GB"/>
+        </w:rPr>
+        <w:t xml:space="preserve">            </w:t>
+      </w:r>
+      <w:r>
+        <w:rPr>
+          <w:rFonts w:ascii="Consolas" w:eastAsia="Times New Roman" w:hAnsi="Consolas" w:cs="Times New Roman"/>
+          <w:color w:val="6A9955"/>
+          <w:sz w:val="21"/>
+          <w:szCs w:val="21"/>
+          <w:lang w:eastAsia="en-GB"/>
+        </w:rPr>
+        <w:t>//----------TODO: error al insertar info en bbdd</w:t>
+      </w:r>
+    </w:p>
+    <w:p>
+      <w:pPr>
+        <w:spacing w:before="0" w:after="0" w:line="285" w:lineRule="atLeast"/>
+        <w:jc w:val="left"/>
+        <w:rPr>
+          <w:rFonts w:ascii="Consolas" w:eastAsia="Times New Roman" w:hAnsi="Consolas" w:cs="Times New Roman"/>
+          <w:color w:val="D4D4D4"/>
+          <w:sz w:val="21"/>
+          <w:szCs w:val="21"/>
+          <w:lang w:eastAsia="en-GB"/>
+        </w:rPr>
+      </w:pPr>
+      <w:r>
+        <w:rPr>
+          <w:rFonts w:ascii="Consolas" w:eastAsia="Times New Roman" w:hAnsi="Consolas" w:cs="Times New Roman"/>
+          <w:color w:val="D4D4D4"/>
+          <w:sz w:val="21"/>
+          <w:szCs w:val="21"/>
+          <w:lang w:eastAsia="en-GB"/>
+        </w:rPr>
+        <w:t xml:space="preserve">        </w:t>
+      </w:r>
+      <w:r>
+        <w:rPr>
+          <w:rFonts w:ascii="Consolas" w:eastAsia="Times New Roman" w:hAnsi="Consolas" w:cs="Times New Roman"/>
+          <w:color w:val="D4D4D4"/>
+          <w:sz w:val="21"/>
+          <w:szCs w:val="21"/>
+          <w:lang w:eastAsia="en-GB"/>
+        </w:rPr>
+        <w:t>}</w:t>
+      </w:r>
+    </w:p>
+    <w:p>
+      <w:pPr>
+        <w:spacing w:before="0" w:after="0"/>
+        <w:rPr>
+          <w:rFonts w:ascii="Courier New" w:hAnsi="Courier New" w:cs="Courier New"/>
+          <w:sz w:val="20"/>
+          <w:szCs w:val="20"/>
+        </w:rPr>
+      </w:pPr>
     </w:p>
     <w:p>
       <w:pPr>
@@ -734,15 +824,7 @@
           <w:sz w:val="20"/>
           <w:szCs w:val="20"/>
         </w:rPr>
-        <w:t xml:space="preserve"> = </w:t>
-      </w:r>
-      <w:r>
-        <w:rPr>
-          <w:rFonts w:ascii="Courier New" w:hAnsi="Courier New" w:cs="Courier New"/>
-          <w:sz w:val="20"/>
-          <w:szCs w:val="20"/>
-        </w:rPr>
-        <w:t>generar</w:t>
+        <w:t xml:space="preserve"> = generar</w:t>
       </w:r>
       <w:r>
         <w:rPr>
@@ -800,15 +882,7 @@
           <w:sz w:val="20"/>
           <w:szCs w:val="20"/>
         </w:rPr>
-        <w:t xml:space="preserve">listasT = </w:t>
-      </w:r>
-      <w:r>
-        <w:rPr>
-          <w:rFonts w:ascii="Courier New" w:hAnsi="Courier New" w:cs="Courier New"/>
-          <w:sz w:val="20"/>
-          <w:szCs w:val="20"/>
-        </w:rPr>
-        <w:t>generar</w:t>
+        <w:t>listasT = generar</w:t>
       </w:r>
       <w:r>
         <w:rPr>
@@ -934,51 +1008,21 @@
           <w:rFonts w:ascii="Courier New" w:hAnsi="Courier New" w:cs="Courier New"/>
           <w:sz w:val="20"/>
           <w:szCs w:val="20"/>
-          <w:lang w:val="en-GB"/>
-        </w:rPr>
-      </w:pPr>
-      <w:r>
-        <w:rPr>
-          <w:rFonts w:ascii="Courier New" w:hAnsi="Courier New" w:cs="Courier New"/>
-          <w:sz w:val="20"/>
-          <w:szCs w:val="20"/>
-          <w:lang w:val="en-GB"/>
-        </w:rPr>
-        <w:t xml:space="preserve">for </w:t>
-      </w:r>
-      <w:r>
-        <w:rPr>
-          <w:rFonts w:ascii="Courier New" w:hAnsi="Courier New" w:cs="Courier New"/>
-          <w:sz w:val="20"/>
-          <w:szCs w:val="20"/>
-          <w:lang w:val="en-GB"/>
-        </w:rPr>
-        <w:t>(</w:t>
-      </w:r>
-      <w:r>
-        <w:rPr>
-          <w:rFonts w:ascii="Courier New" w:hAnsi="Courier New" w:cs="Courier New"/>
-          <w:sz w:val="20"/>
-          <w:szCs w:val="20"/>
-          <w:lang w:val="en-GB"/>
-        </w:rPr>
-        <w:t>i=1;i&lt;=cont;i</w:t>
-      </w:r>
-      <w:r>
-        <w:rPr>
-          <w:rFonts w:ascii="Courier New" w:hAnsi="Courier New" w:cs="Courier New"/>
-          <w:sz w:val="20"/>
-          <w:szCs w:val="20"/>
-          <w:lang w:val="en-GB"/>
-        </w:rPr>
-        <w:t>++)</w:t>
-      </w:r>
-      <w:r>
-        <w:rPr>
-          <w:rFonts w:ascii="Courier New" w:hAnsi="Courier New" w:cs="Courier New"/>
-          <w:sz w:val="20"/>
-          <w:szCs w:val="20"/>
-          <w:lang w:val="en-GB"/>
+        </w:rPr>
+      </w:pPr>
+      <w:r>
+        <w:rPr>
+          <w:rFonts w:ascii="Courier New" w:hAnsi="Courier New" w:cs="Courier New"/>
+          <w:sz w:val="20"/>
+          <w:szCs w:val="20"/>
+        </w:rPr>
+        <w:t>for (i=1;i&lt;=cont;i++)</w:t>
+      </w:r>
+      <w:r>
+        <w:rPr>
+          <w:rFonts w:ascii="Courier New" w:hAnsi="Courier New" w:cs="Courier New"/>
+          <w:sz w:val="20"/>
+          <w:szCs w:val="20"/>
         </w:rPr>
         <w:t>:</w:t>
       </w:r>
@@ -997,7 +1041,6 @@
           <w:rFonts w:ascii="Courier New" w:hAnsi="Courier New" w:cs="Courier New"/>
           <w:sz w:val="20"/>
           <w:szCs w:val="20"/>
-          <w:lang w:val="en-GB"/>
         </w:rPr>
         <w:tab/>
       </w:r>
@@ -1053,23 +1096,41 @@
           <w:sz w:val="20"/>
           <w:szCs w:val="20"/>
         </w:rPr>
-        <w:t xml:space="preserve">listaP = </w:t>
-      </w:r>
-      <w:r>
-        <w:rPr>
-          <w:rFonts w:ascii="Courier New" w:hAnsi="Courier New" w:cs="Courier New"/>
-          <w:sz w:val="20"/>
-          <w:szCs w:val="20"/>
-        </w:rPr>
-        <w:t>listasP_c</w:t>
-      </w:r>
-      <w:r>
-        <w:rPr>
-          <w:rFonts w:ascii="Courier New" w:hAnsi="Courier New" w:cs="Courier New"/>
-          <w:sz w:val="20"/>
-          <w:szCs w:val="20"/>
-        </w:rPr>
-        <w:t>[</w:t>
+        <w:t>listaP = listasP_c[compradores]</w:t>
+      </w:r>
+    </w:p>
+    <w:p>
+      <w:pPr>
+        <w:spacing w:before="0" w:after="0"/>
+        <w:rPr>
+          <w:rFonts w:ascii="Courier New" w:hAnsi="Courier New" w:cs="Courier New"/>
+          <w:sz w:val="20"/>
+          <w:szCs w:val="20"/>
+        </w:rPr>
+      </w:pPr>
+      <w:r>
+        <w:rPr>
+          <w:rFonts w:ascii="Courier New" w:hAnsi="Courier New" w:cs="Courier New"/>
+          <w:sz w:val="20"/>
+          <w:szCs w:val="20"/>
+        </w:rPr>
+        <w:tab/>
+      </w:r>
+      <w:r>
+        <w:rPr>
+          <w:rFonts w:ascii="Courier New" w:hAnsi="Courier New" w:cs="Courier New"/>
+          <w:sz w:val="20"/>
+          <w:szCs w:val="20"/>
+        </w:rPr>
+        <w:tab/>
+      </w:r>
+      <w:r>
+        <w:rPr>
+          <w:rFonts w:ascii="Courier New" w:hAnsi="Courier New" w:cs="Courier New"/>
+          <w:sz w:val="20"/>
+          <w:szCs w:val="20"/>
+        </w:rPr>
+        <w:t>listaT = listasT[</w:t>
       </w:r>
       <w:r>
         <w:rPr>
@@ -1095,31 +1156,116 @@
           <w:rFonts w:ascii="Courier New" w:hAnsi="Courier New" w:cs="Courier New"/>
           <w:sz w:val="20"/>
           <w:szCs w:val="20"/>
-        </w:rPr>
-      </w:pPr>
-      <w:r>
-        <w:rPr>
-          <w:rFonts w:ascii="Courier New" w:hAnsi="Courier New" w:cs="Courier New"/>
-          <w:sz w:val="20"/>
-          <w:szCs w:val="20"/>
-        </w:rPr>
-        <w:tab/>
-      </w:r>
-      <w:r>
-        <w:rPr>
-          <w:rFonts w:ascii="Courier New" w:hAnsi="Courier New" w:cs="Courier New"/>
-          <w:sz w:val="20"/>
-          <w:szCs w:val="20"/>
-        </w:rPr>
-        <w:tab/>
-      </w:r>
-      <w:r>
-        <w:rPr>
-          <w:rFonts w:ascii="Courier New" w:hAnsi="Courier New" w:cs="Courier New"/>
-          <w:sz w:val="20"/>
-          <w:szCs w:val="20"/>
-        </w:rPr>
-        <w:t>listaT = listasT[</w:t>
+          <w:lang w:val="en-GB"/>
+        </w:rPr>
+      </w:pPr>
+      <w:r>
+        <w:rPr>
+          <w:rFonts w:ascii="Courier New" w:hAnsi="Courier New" w:cs="Courier New"/>
+          <w:sz w:val="20"/>
+          <w:szCs w:val="20"/>
+        </w:rPr>
+        <w:tab/>
+      </w:r>
+      <w:r>
+        <w:rPr>
+          <w:rFonts w:ascii="Courier New" w:hAnsi="Courier New" w:cs="Courier New"/>
+          <w:sz w:val="20"/>
+          <w:szCs w:val="20"/>
+        </w:rPr>
+        <w:tab/>
+      </w:r>
+      <w:r>
+        <w:rPr>
+          <w:rFonts w:ascii="Courier New" w:hAnsi="Courier New" w:cs="Courier New"/>
+          <w:sz w:val="20"/>
+          <w:szCs w:val="20"/>
+          <w:lang w:val="en-GB"/>
+        </w:rPr>
+        <w:t>BBDD.compradores[i].listaP = listaP</w:t>
+      </w:r>
+    </w:p>
+    <w:p>
+      <w:pPr>
+        <w:spacing w:before="0" w:after="0"/>
+        <w:rPr>
+          <w:rFonts w:ascii="Courier New" w:hAnsi="Courier New" w:cs="Courier New"/>
+          <w:sz w:val="20"/>
+          <w:szCs w:val="20"/>
+          <w:lang w:val="en-GB"/>
+        </w:rPr>
+      </w:pPr>
+      <w:r>
+        <w:rPr>
+          <w:rFonts w:ascii="Courier New" w:hAnsi="Courier New" w:cs="Courier New"/>
+          <w:sz w:val="20"/>
+          <w:szCs w:val="20"/>
+          <w:lang w:val="en-GB"/>
+        </w:rPr>
+        <w:tab/>
+      </w:r>
+      <w:r>
+        <w:rPr>
+          <w:rFonts w:ascii="Courier New" w:hAnsi="Courier New" w:cs="Courier New"/>
+          <w:sz w:val="20"/>
+          <w:szCs w:val="20"/>
+          <w:lang w:val="en-GB"/>
+        </w:rPr>
+        <w:tab/>
+      </w:r>
+      <w:r>
+        <w:rPr>
+          <w:rFonts w:ascii="Courier New" w:hAnsi="Courier New" w:cs="Courier New"/>
+          <w:sz w:val="20"/>
+          <w:szCs w:val="20"/>
+          <w:lang w:val="en-GB"/>
+        </w:rPr>
+        <w:t>BBDD.compradores[i].listaT = lista</w:t>
+      </w:r>
+      <w:r>
+        <w:rPr>
+          <w:rFonts w:ascii="Courier New" w:hAnsi="Courier New" w:cs="Courier New"/>
+          <w:sz w:val="20"/>
+          <w:szCs w:val="20"/>
+          <w:lang w:val="en-GB"/>
+        </w:rPr>
+        <w:t>T</w:t>
+      </w:r>
+    </w:p>
+    <w:p>
+      <w:pPr>
+        <w:spacing w:before="0" w:after="0"/>
+        <w:rPr>
+          <w:rFonts w:ascii="Courier New" w:hAnsi="Courier New" w:cs="Courier New"/>
+          <w:sz w:val="20"/>
+          <w:szCs w:val="20"/>
+        </w:rPr>
+      </w:pPr>
+      <w:r>
+        <w:rPr>
+          <w:rFonts w:ascii="Courier New" w:hAnsi="Courier New" w:cs="Courier New"/>
+          <w:sz w:val="20"/>
+          <w:szCs w:val="20"/>
+          <w:lang w:val="en-GB"/>
+        </w:rPr>
+        <w:tab/>
+      </w:r>
+      <w:r>
+        <w:rPr>
+          <w:rFonts w:ascii="Courier New" w:hAnsi="Courier New" w:cs="Courier New"/>
+          <w:sz w:val="20"/>
+          <w:szCs w:val="20"/>
+          <w:lang w:val="en-GB"/>
+        </w:rPr>
+        <w:tab/>
+      </w:r>
+      <w:r>
+        <w:rPr>
+          <w:rFonts w:ascii="Courier New" w:hAnsi="Courier New" w:cs="Courier New"/>
+          <w:sz w:val="20"/>
+          <w:szCs w:val="20"/>
+        </w:rPr>
+        <w:t>lista_MCI_c[</w:t>
       </w:r>
       <w:r>
         <w:rPr>
@@ -1135,148 +1281,6 @@
           <w:sz w:val="20"/>
           <w:szCs w:val="20"/>
         </w:rPr>
-        <w:t>]</w:t>
-      </w:r>
-    </w:p>
-    <w:p>
-      <w:pPr>
-        <w:spacing w:before="0" w:after="0"/>
-        <w:rPr>
-          <w:rFonts w:ascii="Courier New" w:hAnsi="Courier New" w:cs="Courier New"/>
-          <w:sz w:val="20"/>
-          <w:szCs w:val="20"/>
-        </w:rPr>
-      </w:pPr>
-      <w:r>
-        <w:rPr>
-          <w:rFonts w:ascii="Courier New" w:hAnsi="Courier New" w:cs="Courier New"/>
-          <w:sz w:val="20"/>
-          <w:szCs w:val="20"/>
-        </w:rPr>
-        <w:tab/>
-      </w:r>
-      <w:r>
-        <w:rPr>
-          <w:rFonts w:ascii="Courier New" w:hAnsi="Courier New" w:cs="Courier New"/>
-          <w:sz w:val="20"/>
-          <w:szCs w:val="20"/>
-        </w:rPr>
-        <w:tab/>
-        <w:t>BBDD.compradores[i].listaP = listaP</w:t>
-      </w:r>
-    </w:p>
-    <w:p>
-      <w:pPr>
-        <w:spacing w:before="0" w:after="0"/>
-        <w:rPr>
-          <w:rFonts w:ascii="Courier New" w:hAnsi="Courier New" w:cs="Courier New"/>
-          <w:sz w:val="20"/>
-          <w:szCs w:val="20"/>
-          <w:lang w:val="en-GB"/>
-        </w:rPr>
-      </w:pPr>
-      <w:r>
-        <w:rPr>
-          <w:rFonts w:ascii="Courier New" w:hAnsi="Courier New" w:cs="Courier New"/>
-          <w:sz w:val="20"/>
-          <w:szCs w:val="20"/>
-        </w:rPr>
-        <w:tab/>
-      </w:r>
-      <w:r>
-        <w:rPr>
-          <w:rFonts w:ascii="Courier New" w:hAnsi="Courier New" w:cs="Courier New"/>
-          <w:sz w:val="20"/>
-          <w:szCs w:val="20"/>
-        </w:rPr>
-        <w:tab/>
-      </w:r>
-      <w:r>
-        <w:rPr>
-          <w:rFonts w:ascii="Courier New" w:hAnsi="Courier New" w:cs="Courier New"/>
-          <w:sz w:val="20"/>
-          <w:szCs w:val="20"/>
-          <w:lang w:val="en-GB"/>
-        </w:rPr>
-        <w:t>BBDD.compradores[i].lista</w:t>
-      </w:r>
-      <w:r>
-        <w:rPr>
-          <w:rFonts w:ascii="Courier New" w:hAnsi="Courier New" w:cs="Courier New"/>
-          <w:sz w:val="20"/>
-          <w:szCs w:val="20"/>
-          <w:lang w:val="en-GB"/>
-        </w:rPr>
-        <w:t>T</w:t>
-      </w:r>
-      <w:r>
-        <w:rPr>
-          <w:rFonts w:ascii="Courier New" w:hAnsi="Courier New" w:cs="Courier New"/>
-          <w:sz w:val="20"/>
-          <w:szCs w:val="20"/>
-          <w:lang w:val="en-GB"/>
-        </w:rPr>
-        <w:t xml:space="preserve"> = lista</w:t>
-      </w:r>
-      <w:r>
-        <w:rPr>
-          <w:rFonts w:ascii="Courier New" w:hAnsi="Courier New" w:cs="Courier New"/>
-          <w:sz w:val="20"/>
-          <w:szCs w:val="20"/>
-          <w:lang w:val="en-GB"/>
-        </w:rPr>
-        <w:t>T</w:t>
-      </w:r>
-    </w:p>
-    <w:p>
-      <w:pPr>
-        <w:spacing w:before="0" w:after="0"/>
-        <w:rPr>
-          <w:rFonts w:ascii="Courier New" w:hAnsi="Courier New" w:cs="Courier New"/>
-          <w:sz w:val="20"/>
-          <w:szCs w:val="20"/>
-        </w:rPr>
-      </w:pPr>
-      <w:r>
-        <w:rPr>
-          <w:rFonts w:ascii="Courier New" w:hAnsi="Courier New" w:cs="Courier New"/>
-          <w:sz w:val="20"/>
-          <w:szCs w:val="20"/>
-          <w:lang w:val="en-GB"/>
-        </w:rPr>
-        <w:tab/>
-      </w:r>
-      <w:r>
-        <w:rPr>
-          <w:rFonts w:ascii="Courier New" w:hAnsi="Courier New" w:cs="Courier New"/>
-          <w:sz w:val="20"/>
-          <w:szCs w:val="20"/>
-          <w:lang w:val="en-GB"/>
-        </w:rPr>
-        <w:tab/>
-      </w:r>
-      <w:r>
-        <w:rPr>
-          <w:rFonts w:ascii="Courier New" w:hAnsi="Courier New" w:cs="Courier New"/>
-          <w:sz w:val="20"/>
-          <w:szCs w:val="20"/>
-        </w:rPr>
-        <w:t>lista_MCI_c[</w:t>
-      </w:r>
-      <w:r>
-        <w:rPr>
-          <w:rFonts w:ascii="Courier New" w:hAnsi="Courier New" w:cs="Courier New"/>
-          <w:sz w:val="20"/>
-          <w:szCs w:val="20"/>
-        </w:rPr>
-        <w:t>compradores</w:t>
-      </w:r>
-      <w:r>
-        <w:rPr>
-          <w:rFonts w:ascii="Courier New" w:hAnsi="Courier New" w:cs="Courier New"/>
-          <w:sz w:val="20"/>
-          <w:szCs w:val="20"/>
-        </w:rPr>
         <w:t>] = generar_MCI(listaP,listaT,</w:t>
       </w:r>
       <w:r>
@@ -1322,23 +1326,21 @@
           <w:rFonts w:ascii="Courier New" w:hAnsi="Courier New" w:cs="Courier New"/>
           <w:sz w:val="20"/>
           <w:szCs w:val="20"/>
-          <w:lang w:val="en-GB"/>
-        </w:rPr>
-      </w:pPr>
-      <w:r>
-        <w:rPr>
-          <w:rFonts w:ascii="Courier New" w:hAnsi="Courier New" w:cs="Courier New"/>
-          <w:sz w:val="20"/>
-          <w:szCs w:val="20"/>
-        </w:rPr>
-        <w:tab/>
-      </w:r>
-      <w:r>
-        <w:rPr>
-          <w:rFonts w:ascii="Courier New" w:hAnsi="Courier New" w:cs="Courier New"/>
-          <w:sz w:val="20"/>
-          <w:szCs w:val="20"/>
-          <w:lang w:val="en-GB"/>
+        </w:rPr>
+      </w:pPr>
+      <w:r>
+        <w:rPr>
+          <w:rFonts w:ascii="Courier New" w:hAnsi="Courier New" w:cs="Courier New"/>
+          <w:sz w:val="20"/>
+          <w:szCs w:val="20"/>
+        </w:rPr>
+        <w:tab/>
+      </w:r>
+      <w:r>
+        <w:rPr>
+          <w:rFonts w:ascii="Courier New" w:hAnsi="Courier New" w:cs="Courier New"/>
+          <w:sz w:val="20"/>
+          <w:szCs w:val="20"/>
         </w:rPr>
         <w:t>else</w:t>
       </w:r>
@@ -1350,24 +1352,21 @@
           <w:rFonts w:ascii="Courier New" w:hAnsi="Courier New" w:cs="Courier New"/>
           <w:sz w:val="20"/>
           <w:szCs w:val="20"/>
-          <w:lang w:val="en-GB"/>
-        </w:rPr>
-      </w:pPr>
-      <w:r>
-        <w:rPr>
-          <w:rFonts w:ascii="Courier New" w:hAnsi="Courier New" w:cs="Courier New"/>
-          <w:sz w:val="20"/>
-          <w:szCs w:val="20"/>
-          <w:lang w:val="en-GB"/>
-        </w:rPr>
-        <w:tab/>
-      </w:r>
-      <w:r>
-        <w:rPr>
-          <w:rFonts w:ascii="Courier New" w:hAnsi="Courier New" w:cs="Courier New"/>
-          <w:sz w:val="20"/>
-          <w:szCs w:val="20"/>
-          <w:lang w:val="en-GB"/>
+        </w:rPr>
+      </w:pPr>
+      <w:r>
+        <w:rPr>
+          <w:rFonts w:ascii="Courier New" w:hAnsi="Courier New" w:cs="Courier New"/>
+          <w:sz w:val="20"/>
+          <w:szCs w:val="20"/>
+        </w:rPr>
+        <w:tab/>
+      </w:r>
+      <w:r>
+        <w:rPr>
+          <w:rFonts w:ascii="Courier New" w:hAnsi="Courier New" w:cs="Courier New"/>
+          <w:sz w:val="20"/>
+          <w:szCs w:val="20"/>
         </w:rPr>
         <w:tab/>
         <w:t>listaP = listasP_t [tiendas]</w:t>
@@ -1388,18 +1387,24 @@
           <w:rFonts w:ascii="Courier New" w:hAnsi="Courier New" w:cs="Courier New"/>
           <w:sz w:val="20"/>
           <w:szCs w:val="20"/>
-          <w:lang w:val="en-GB"/>
-        </w:rPr>
-        <w:tab/>
-      </w:r>
-      <w:r>
-        <w:rPr>
-          <w:rFonts w:ascii="Courier New" w:hAnsi="Courier New" w:cs="Courier New"/>
-          <w:sz w:val="20"/>
-          <w:szCs w:val="20"/>
-          <w:lang w:val="en-GB"/>
-        </w:rPr>
-        <w:tab/>
+        </w:rPr>
+        <w:tab/>
+      </w:r>
+      <w:r>
+        <w:rPr>
+          <w:rFonts w:ascii="Courier New" w:hAnsi="Courier New" w:cs="Courier New"/>
+          <w:sz w:val="20"/>
+          <w:szCs w:val="20"/>
+        </w:rPr>
+        <w:tab/>
+      </w:r>
+      <w:r>
+        <w:rPr>
+          <w:rFonts w:ascii="Courier New" w:hAnsi="Courier New" w:cs="Courier New"/>
+          <w:sz w:val="20"/>
+          <w:szCs w:val="20"/>
+          <w:lang w:val="en-GB"/>
+        </w:rPr>
         <w:t>listaT = []</w:t>
       </w:r>
     </w:p>
@@ -1438,25 +1443,7 @@
           <w:szCs w:val="20"/>
           <w:lang w:val="en-GB"/>
         </w:rPr>
-        <w:t>BBDD.</w:t>
-      </w:r>
-      <w:r>
-        <w:rPr>
-          <w:rFonts w:ascii="Courier New" w:hAnsi="Courier New" w:cs="Courier New"/>
-          <w:sz w:val="20"/>
-          <w:szCs w:val="20"/>
-          <w:lang w:val="en-GB"/>
-        </w:rPr>
-        <w:t>tiendas</w:t>
-      </w:r>
-      <w:r>
-        <w:rPr>
-          <w:rFonts w:ascii="Courier New" w:hAnsi="Courier New" w:cs="Courier New"/>
-          <w:sz w:val="20"/>
-          <w:szCs w:val="20"/>
-          <w:lang w:val="en-GB"/>
-        </w:rPr>
-        <w:t>[i].listaP = listaP</w:t>
+        <w:t>BBDD.tiendas[i].listaP = listaP</w:t>
       </w:r>
     </w:p>
     <w:p>
@@ -1665,13 +1652,15 @@
           <w:rFonts w:ascii="Courier New" w:hAnsi="Courier New" w:cs="Courier New"/>
           <w:sz w:val="20"/>
           <w:szCs w:val="20"/>
-        </w:rPr>
-      </w:pPr>
-      <w:r>
-        <w:rPr>
-          <w:rFonts w:ascii="Courier New" w:hAnsi="Courier New" w:cs="Courier New"/>
-          <w:sz w:val="20"/>
-          <w:szCs w:val="20"/>
+          <w:lang w:val="en-GB"/>
+        </w:rPr>
+      </w:pPr>
+      <w:r>
+        <w:rPr>
+          <w:rFonts w:ascii="Courier New" w:hAnsi="Courier New" w:cs="Courier New"/>
+          <w:sz w:val="20"/>
+          <w:szCs w:val="20"/>
+          <w:lang w:val="en-GB"/>
         </w:rPr>
         <w:t>listasP_t</w:t>
       </w:r>
@@ -1693,16 +1682,7 @@
           <w:szCs w:val="20"/>
           <w:lang w:val="en-GB"/>
         </w:rPr>
-        <w:t>listasP_</w:t>
-      </w:r>
-      <w:r>
-        <w:rPr>
-          <w:rFonts w:ascii="Courier New" w:hAnsi="Courier New" w:cs="Courier New"/>
-          <w:sz w:val="20"/>
-          <w:szCs w:val="20"/>
-          <w:lang w:val="en-GB"/>
-        </w:rPr>
-        <w:t>c</w:t>
+        <w:t>listasP_c</w:t>
       </w:r>
     </w:p>
     <w:p>
@@ -1935,7 +1915,6 @@
           <w:szCs w:val="20"/>
           <w:lang w:val="en-GB"/>
         </w:rPr>
-        <w:lastRenderedPageBreak/>
         <w:t>for i=0;i</w:t>
       </w:r>
       <w:r>
@@ -1945,25 +1924,7 @@
           <w:szCs w:val="20"/>
           <w:lang w:val="en-GB"/>
         </w:rPr>
-        <w:t>&lt;n_</w:t>
-      </w:r>
-      <w:r>
-        <w:rPr>
-          <w:rFonts w:ascii="Courier New" w:hAnsi="Courier New" w:cs="Courier New"/>
-          <w:sz w:val="20"/>
-          <w:szCs w:val="20"/>
-          <w:lang w:val="en-GB"/>
-        </w:rPr>
-        <w:t>tiendas</w:t>
-      </w:r>
-      <w:r>
-        <w:rPr>
-          <w:rFonts w:ascii="Courier New" w:hAnsi="Courier New" w:cs="Courier New"/>
-          <w:sz w:val="20"/>
-          <w:szCs w:val="20"/>
-          <w:lang w:val="en-GB"/>
-        </w:rPr>
-        <w:t>;i++:</w:t>
+        <w:t>&lt;n_tiendas;i++:</w:t>
       </w:r>
     </w:p>
     <w:p>
@@ -2126,52 +2087,39 @@
           <w:rFonts w:ascii="Courier New" w:hAnsi="Courier New" w:cs="Courier New"/>
           <w:sz w:val="20"/>
           <w:szCs w:val="20"/>
-          <w:lang w:val="en-GB"/>
-        </w:rPr>
-      </w:pPr>
-      <w:r>
-        <w:rPr>
-          <w:rFonts w:ascii="Courier New" w:hAnsi="Courier New" w:cs="Courier New"/>
-          <w:sz w:val="20"/>
-          <w:szCs w:val="20"/>
-        </w:rPr>
-        <w:tab/>
-      </w:r>
-      <w:r>
-        <w:rPr>
-          <w:rFonts w:ascii="Courier New" w:hAnsi="Courier New" w:cs="Courier New"/>
-          <w:sz w:val="20"/>
-          <w:szCs w:val="20"/>
-          <w:lang w:val="en-GB"/>
-        </w:rPr>
-        <w:t>list</w:t>
-      </w:r>
-      <w:r>
-        <w:rPr>
-          <w:rFonts w:ascii="Courier New" w:hAnsi="Courier New" w:cs="Courier New"/>
-          <w:sz w:val="20"/>
-          <w:szCs w:val="20"/>
-          <w:lang w:val="en-GB"/>
-        </w:rPr>
-        <w:t>a[n_prod-1] = minprod</w:t>
-      </w:r>
-    </w:p>
-    <w:p>
-      <w:pPr>
-        <w:spacing w:before="0" w:after="0"/>
-        <w:rPr>
-          <w:rFonts w:ascii="Courier New" w:hAnsi="Courier New" w:cs="Courier New"/>
-          <w:sz w:val="20"/>
-          <w:szCs w:val="20"/>
-          <w:lang w:val="en-GB"/>
-        </w:rPr>
-      </w:pPr>
-      <w:r>
-        <w:rPr>
-          <w:rFonts w:ascii="Courier New" w:hAnsi="Courier New" w:cs="Courier New"/>
-          <w:sz w:val="20"/>
-          <w:szCs w:val="20"/>
-          <w:lang w:val="en-GB"/>
+        </w:rPr>
+      </w:pPr>
+      <w:r>
+        <w:rPr>
+          <w:rFonts w:ascii="Courier New" w:hAnsi="Courier New" w:cs="Courier New"/>
+          <w:sz w:val="20"/>
+          <w:szCs w:val="20"/>
+        </w:rPr>
+        <w:tab/>
+      </w:r>
+      <w:r>
+        <w:rPr>
+          <w:rFonts w:ascii="Courier New" w:hAnsi="Courier New" w:cs="Courier New"/>
+          <w:sz w:val="20"/>
+          <w:szCs w:val="20"/>
+        </w:rPr>
+        <w:t>lista[n_prod-1] = minprod</w:t>
+      </w:r>
+    </w:p>
+    <w:p>
+      <w:pPr>
+        <w:spacing w:before="0" w:after="0"/>
+        <w:rPr>
+          <w:rFonts w:ascii="Courier New" w:hAnsi="Courier New" w:cs="Courier New"/>
+          <w:sz w:val="20"/>
+          <w:szCs w:val="20"/>
+        </w:rPr>
+      </w:pPr>
+      <w:r>
+        <w:rPr>
+          <w:rFonts w:ascii="Courier New" w:hAnsi="Courier New" w:cs="Courier New"/>
+          <w:sz w:val="20"/>
+          <w:szCs w:val="20"/>
         </w:rPr>
         <w:tab/>
         <w:t>listasP_t[i] = lista</w:t>
@@ -2184,27 +2132,24 @@
           <w:rFonts w:ascii="Courier New" w:hAnsi="Courier New" w:cs="Courier New"/>
           <w:sz w:val="20"/>
           <w:szCs w:val="20"/>
-          <w:lang w:val="en-GB"/>
-        </w:rPr>
-      </w:pPr>
-      <w:r>
-        <w:rPr>
-          <w:rFonts w:ascii="Courier New" w:hAnsi="Courier New" w:cs="Courier New"/>
-          <w:sz w:val="20"/>
-          <w:szCs w:val="20"/>
-          <w:lang w:val="en-GB"/>
-        </w:rPr>
-        <w:tab/>
-      </w:r>
-    </w:p>
-    <w:p>
-      <w:pPr>
-        <w:spacing w:before="0" w:after="0"/>
-        <w:rPr>
-          <w:rFonts w:ascii="Courier New" w:hAnsi="Courier New" w:cs="Courier New"/>
-          <w:sz w:val="20"/>
-          <w:szCs w:val="20"/>
-          <w:lang w:val="en-GB"/>
+        </w:rPr>
+      </w:pPr>
+      <w:r>
+        <w:rPr>
+          <w:rFonts w:ascii="Courier New" w:hAnsi="Courier New" w:cs="Courier New"/>
+          <w:sz w:val="20"/>
+          <w:szCs w:val="20"/>
+        </w:rPr>
+        <w:tab/>
+      </w:r>
+    </w:p>
+    <w:p>
+      <w:pPr>
+        <w:spacing w:before="0" w:after="0"/>
+        <w:rPr>
+          <w:rFonts w:ascii="Courier New" w:hAnsi="Courier New" w:cs="Courier New"/>
+          <w:sz w:val="20"/>
+          <w:szCs w:val="20"/>
         </w:rPr>
       </w:pPr>
     </w:p>
@@ -2270,13 +2215,15 @@
           <w:rFonts w:ascii="Courier New" w:hAnsi="Courier New" w:cs="Courier New"/>
           <w:sz w:val="20"/>
           <w:szCs w:val="20"/>
-        </w:rPr>
-      </w:pPr>
-      <w:r>
-        <w:rPr>
-          <w:rFonts w:ascii="Courier New" w:hAnsi="Courier New" w:cs="Courier New"/>
-          <w:sz w:val="20"/>
-          <w:szCs w:val="20"/>
+          <w:lang w:val="en-GB"/>
+        </w:rPr>
+      </w:pPr>
+      <w:r>
+        <w:rPr>
+          <w:rFonts w:ascii="Courier New" w:hAnsi="Courier New" w:cs="Courier New"/>
+          <w:sz w:val="20"/>
+          <w:szCs w:val="20"/>
+          <w:lang w:val="en-GB"/>
         </w:rPr>
         <w:t>//cambiarlo</w:t>
       </w:r>
@@ -2316,16 +2263,7 @@
           <w:szCs w:val="20"/>
           <w:lang w:val="en-GB"/>
         </w:rPr>
-        <w:t>&lt;n_</w:t>
-      </w:r>
-      <w:r>
-        <w:rPr>
-          <w:rFonts w:ascii="Courier New" w:hAnsi="Courier New" w:cs="Courier New"/>
-          <w:sz w:val="20"/>
-          <w:szCs w:val="20"/>
-          <w:lang w:val="en-GB"/>
-        </w:rPr>
-        <w:t>con</w:t>
+        <w:t>&lt;n_con</w:t>
       </w:r>
       <w:r>
         <w:rPr>
@@ -2519,6 +2457,7 @@
           <w:bCs/>
           <w:sz w:val="20"/>
           <w:szCs w:val="20"/>
+          <w:lang w:val="en-GB"/>
         </w:rPr>
       </w:pPr>
       <w:r>
@@ -2528,6 +2467,7 @@
           <w:bCs/>
           <w:sz w:val="20"/>
           <w:szCs w:val="20"/>
+          <w:lang w:val="en-GB"/>
         </w:rPr>
         <w:t>ARRANQUE</w:t>
       </w:r>
@@ -2597,25 +2537,7 @@
           <w:lang w:val="en-GB"/>
         </w:rPr>
         <w:tab/>
-        <w:t>send(lista_MCI_</w:t>
-      </w:r>
-      <w:r>
-        <w:rPr>
-          <w:rFonts w:ascii="Courier New" w:hAnsi="Courier New" w:cs="Courier New"/>
-          <w:sz w:val="20"/>
-          <w:szCs w:val="20"/>
-          <w:lang w:val="en-GB"/>
-        </w:rPr>
-        <w:t>t</w:t>
-      </w:r>
-      <w:r>
-        <w:rPr>
-          <w:rFonts w:ascii="Courier New" w:hAnsi="Courier New" w:cs="Courier New"/>
-          <w:sz w:val="20"/>
-          <w:szCs w:val="20"/>
-          <w:lang w:val="en-GB"/>
-        </w:rPr>
-        <w:t>[i])</w:t>
+        <w:t>send(lista_MCI_t[i])</w:t>
       </w:r>
     </w:p>
     <w:p>
@@ -2713,15 +2635,13 @@
           <w:rFonts w:ascii="Courier New" w:hAnsi="Courier New" w:cs="Courier New"/>
           <w:sz w:val="20"/>
           <w:szCs w:val="20"/>
-          <w:lang w:val="en-GB"/>
-        </w:rPr>
-      </w:pPr>
-      <w:r>
-        <w:rPr>
-          <w:rFonts w:ascii="Courier New" w:hAnsi="Courier New" w:cs="Courier New"/>
-          <w:sz w:val="20"/>
-          <w:szCs w:val="20"/>
-          <w:lang w:val="en-GB"/>
+        </w:rPr>
+      </w:pPr>
+      <w:r>
+        <w:rPr>
+          <w:rFonts w:ascii="Courier New" w:hAnsi="Courier New" w:cs="Courier New"/>
+          <w:sz w:val="20"/>
+          <w:szCs w:val="20"/>
         </w:rPr>
         <w:t>endfor</w:t>
       </w:r>
@@ -2733,18 +2653,16 @@
           <w:rFonts w:ascii="Courier New" w:hAnsi="Courier New" w:cs="Courier New"/>
           <w:sz w:val="20"/>
           <w:szCs w:val="20"/>
-          <w:lang w:val="en-GB"/>
-        </w:rPr>
-      </w:pPr>
-    </w:p>
-    <w:p>
-      <w:pPr>
-        <w:spacing w:before="0" w:after="0"/>
-        <w:rPr>
-          <w:rFonts w:ascii="Courier New" w:hAnsi="Courier New" w:cs="Courier New"/>
-          <w:sz w:val="20"/>
-          <w:szCs w:val="20"/>
-          <w:lang w:val="en-GB"/>
+        </w:rPr>
+      </w:pPr>
+    </w:p>
+    <w:p>
+      <w:pPr>
+        <w:spacing w:before="0" w:after="0"/>
+        <w:rPr>
+          <w:rFonts w:ascii="Courier New" w:hAnsi="Courier New" w:cs="Courier New"/>
+          <w:sz w:val="20"/>
+          <w:szCs w:val="20"/>
         </w:rPr>
       </w:pPr>
     </w:p>
@@ -2795,15 +2713,7 @@
           <w:sz w:val="20"/>
           <w:szCs w:val="20"/>
         </w:rPr>
-        <w:t>Clientes: productos faltan, productos quedan, tiendas asignadas, tiendas visitadas</w:t>
-      </w:r>
-      <w:r>
-        <w:rPr>
-          <w:rFonts w:ascii="Courier New" w:hAnsi="Courier New" w:cs="Courier New"/>
-          <w:sz w:val="20"/>
-          <w:szCs w:val="20"/>
-        </w:rPr>
-        <w:t>, estado(ON/OFF)</w:t>
+        <w:t>Clientes: productos faltan, productos quedan, tiendas asignadas, tiendas visitadas, estado(ON/OFF)</w:t>
       </w:r>
     </w:p>
     <w:p>

</xml_diff>